<commit_message>
add adblock detection in admin panel, because of blocked config pages in case of activated adblocker
</commit_message>
<xml_diff>
--- a/Sources/Google Services-Installation.docx
+++ b/Sources/Google Services-Installation.docx
@@ -140,7 +140,7 @@
               <w:rPr>
                 <w:noProof/>
               </w:rPr>
-              <w:t>27.03.2017</w:t>
+              <w:t>29.06.2017</w:t>
             </w:r>
             <w:r>
               <w:rPr>
@@ -3203,17 +3203,22 @@
         <w:t>D³-Modul-Connector (kostenfrei bei D³ erhältlich) ab Version 4.</w:t>
       </w:r>
       <w:r>
-        <w:t>3</w:t>
+        <w:t>5</w:t>
       </w:r>
       <w:r>
         <w:t>.</w:t>
       </w:r>
       <w:r>
-        <w:t>3</w:t>
-      </w:r>
-      <w:r>
-        <w:t>.0</w:t>
-      </w:r>
+        <w:t>0</w:t>
+      </w:r>
+      <w:r>
+        <w:t>.</w:t>
+      </w:r>
+      <w:r>
+        <w:t>1</w:t>
+      </w:r>
+      <w:bookmarkStart w:id="3" w:name="_GoBack"/>
+      <w:bookmarkEnd w:id="3"/>
     </w:p>
     <w:p>
       <w:pPr>
@@ -3270,12 +3275,12 @@
       <w:pPr>
         <w:pStyle w:val="berschrift1"/>
       </w:pPr>
-      <w:bookmarkStart w:id="3" w:name="_Toc477175105"/>
+      <w:bookmarkStart w:id="4" w:name="_Toc477175105"/>
       <w:r>
         <w:lastRenderedPageBreak/>
         <w:t>Vorbereitung</w:t>
       </w:r>
-      <w:bookmarkEnd w:id="3"/>
+      <w:bookmarkEnd w:id="4"/>
     </w:p>
     <w:p>
       <w:r>
@@ -3418,14 +3423,14 @@
       <w:pPr>
         <w:pStyle w:val="berschrift1"/>
       </w:pPr>
-      <w:bookmarkStart w:id="4" w:name="_Toc367356538"/>
-      <w:bookmarkStart w:id="5" w:name="_Toc477175106"/>
+      <w:bookmarkStart w:id="5" w:name="_Toc367356538"/>
+      <w:bookmarkStart w:id="6" w:name="_Toc477175106"/>
       <w:r>
         <w:lastRenderedPageBreak/>
         <w:t>Anforderungsprüfung</w:t>
       </w:r>
-      <w:bookmarkEnd w:id="4"/>
       <w:bookmarkEnd w:id="5"/>
+      <w:bookmarkEnd w:id="6"/>
     </w:p>
     <w:p>
       <w:r>
@@ -3634,12 +3639,12 @@
       <w:pPr>
         <w:pStyle w:val="berschrift1"/>
       </w:pPr>
-      <w:bookmarkStart w:id="6" w:name="_Toc477175107"/>
+      <w:bookmarkStart w:id="7" w:name="_Toc477175107"/>
       <w:r>
         <w:lastRenderedPageBreak/>
         <w:t>Neuinstallation</w:t>
       </w:r>
-      <w:bookmarkEnd w:id="6"/>
+      <w:bookmarkEnd w:id="7"/>
     </w:p>
     <w:p>
       <w:pPr>
@@ -3649,12 +3654,12 @@
           <w:numId w:val="11"/>
         </w:numPr>
       </w:pPr>
-      <w:bookmarkStart w:id="7" w:name="_Toc477175108"/>
-      <w:bookmarkStart w:id="8" w:name="_Toc281260457"/>
+      <w:bookmarkStart w:id="8" w:name="_Toc477175108"/>
+      <w:bookmarkStart w:id="9" w:name="_Toc281260457"/>
       <w:r>
         <w:t>Dateien kopieren</w:t>
       </w:r>
-      <w:bookmarkEnd w:id="7"/>
+      <w:bookmarkEnd w:id="8"/>
     </w:p>
     <w:p>
       <w:pPr>
@@ -3804,11 +3809,11 @@
           <w:numId w:val="11"/>
         </w:numPr>
       </w:pPr>
-      <w:bookmarkStart w:id="9" w:name="_Toc477175109"/>
+      <w:bookmarkStart w:id="10" w:name="_Toc477175109"/>
       <w:r>
         <w:t>Dateien anpassen</w:t>
       </w:r>
-      <w:bookmarkEnd w:id="9"/>
+      <w:bookmarkEnd w:id="10"/>
     </w:p>
     <w:p>
       <w:pPr>
@@ -3882,7 +3887,7 @@
           <w:numId w:val="11"/>
         </w:numPr>
       </w:pPr>
-      <w:bookmarkStart w:id="10" w:name="_Toc477175110"/>
+      <w:bookmarkStart w:id="11" w:name="_Toc477175110"/>
       <w:r>
         <w:t xml:space="preserve">Verwendung eigener </w:t>
       </w:r>
@@ -3890,7 +3895,7 @@
       <w:r>
         <w:t>Themes</w:t>
       </w:r>
-      <w:bookmarkEnd w:id="10"/>
+      <w:bookmarkEnd w:id="11"/>
       <w:proofErr w:type="spellEnd"/>
     </w:p>
     <w:p>
@@ -3947,12 +3952,12 @@
           <w:numId w:val="11"/>
         </w:numPr>
       </w:pPr>
-      <w:bookmarkStart w:id="11" w:name="_Toc477175111"/>
-      <w:bookmarkStart w:id="12" w:name="_Toc343039380"/>
+      <w:bookmarkStart w:id="12" w:name="_Toc477175111"/>
+      <w:bookmarkStart w:id="13" w:name="_Toc343039380"/>
       <w:r>
         <w:t>Providerspezifische Installation</w:t>
       </w:r>
-      <w:bookmarkEnd w:id="11"/>
+      <w:bookmarkEnd w:id="12"/>
     </w:p>
     <w:p>
       <w:pPr>
@@ -3990,7 +3995,7 @@
           <w:numId w:val="11"/>
         </w:numPr>
       </w:pPr>
-      <w:bookmarkStart w:id="13" w:name="_Toc477175112"/>
+      <w:bookmarkStart w:id="14" w:name="_Toc477175112"/>
       <w:r>
         <w:t xml:space="preserve">Modul </w:t>
       </w:r>
@@ -4000,8 +4005,8 @@
       <w:r>
         <w:t>aktivieren</w:t>
       </w:r>
-      <w:bookmarkEnd w:id="12"/>
       <w:bookmarkEnd w:id="13"/>
+      <w:bookmarkEnd w:id="14"/>
     </w:p>
     <w:p>
       <w:pPr>
@@ -4227,7 +4232,7 @@
           <w:numId w:val="11"/>
         </w:numPr>
       </w:pPr>
-      <w:bookmarkStart w:id="14" w:name="_Toc477175113"/>
+      <w:bookmarkStart w:id="15" w:name="_Toc477175113"/>
       <w:proofErr w:type="spellStart"/>
       <w:r>
         <w:lastRenderedPageBreak/>
@@ -4237,7 +4242,7 @@
       <w:r>
         <w:t xml:space="preserve"> installieren</w:t>
       </w:r>
-      <w:bookmarkEnd w:id="14"/>
+      <w:bookmarkEnd w:id="15"/>
     </w:p>
     <w:p>
       <w:pPr>
@@ -4432,7 +4437,7 @@
           <w:numId w:val="11"/>
         </w:numPr>
       </w:pPr>
-      <w:bookmarkStart w:id="15" w:name="_Toc477175114"/>
+      <w:bookmarkStart w:id="16" w:name="_Toc477175114"/>
       <w:r>
         <w:t>TMP</w:t>
       </w:r>
@@ -4442,7 +4447,7 @@
       <w:r>
         <w:t xml:space="preserve"> leeren</w:t>
       </w:r>
-      <w:bookmarkEnd w:id="15"/>
+      <w:bookmarkEnd w:id="16"/>
     </w:p>
     <w:p>
       <w:pPr>
@@ -4625,11 +4630,11 @@
           <w:numId w:val="11"/>
         </w:numPr>
       </w:pPr>
-      <w:bookmarkStart w:id="16" w:name="_Toc477175115"/>
+      <w:bookmarkStart w:id="17" w:name="_Toc477175115"/>
       <w:r>
         <w:t>Modul konfigurieren</w:t>
       </w:r>
-      <w:bookmarkEnd w:id="16"/>
+      <w:bookmarkEnd w:id="17"/>
     </w:p>
     <w:p>
       <w:pPr>
@@ -4669,14 +4674,14 @@
           <w:numId w:val="11"/>
         </w:numPr>
       </w:pPr>
-      <w:bookmarkStart w:id="17" w:name="_Toc477175116"/>
+      <w:bookmarkStart w:id="18" w:name="_Toc477175116"/>
       <w:r>
         <w:t>Updatefähigkei</w:t>
       </w:r>
       <w:r>
         <w:t>t</w:t>
       </w:r>
-      <w:bookmarkEnd w:id="17"/>
+      <w:bookmarkEnd w:id="18"/>
     </w:p>
     <w:p>
       <w:pPr>
@@ -4716,11 +4721,11 @@
           <w:numId w:val="11"/>
         </w:numPr>
       </w:pPr>
-      <w:bookmarkStart w:id="18" w:name="_Toc477175117"/>
+      <w:bookmarkStart w:id="19" w:name="_Toc477175117"/>
       <w:r>
         <w:t>Analytics-Konto einrichten</w:t>
       </w:r>
-      <w:bookmarkEnd w:id="18"/>
+      <w:bookmarkEnd w:id="19"/>
     </w:p>
     <w:p>
       <w:pPr>
@@ -4754,12 +4759,12 @@
       <w:pPr>
         <w:pStyle w:val="berschrift1"/>
       </w:pPr>
-      <w:bookmarkStart w:id="19" w:name="_Toc477175118"/>
+      <w:bookmarkStart w:id="20" w:name="_Toc477175118"/>
       <w:r>
         <w:lastRenderedPageBreak/>
         <w:t>Update</w:t>
       </w:r>
-      <w:bookmarkEnd w:id="19"/>
+      <w:bookmarkEnd w:id="20"/>
     </w:p>
     <w:p>
       <w:pPr>
@@ -4769,11 +4774,11 @@
           <w:numId w:val="12"/>
         </w:numPr>
       </w:pPr>
-      <w:bookmarkStart w:id="20" w:name="_Toc477175119"/>
+      <w:bookmarkStart w:id="21" w:name="_Toc477175119"/>
       <w:r>
         <w:t>Connector kontrollieren</w:t>
       </w:r>
-      <w:bookmarkEnd w:id="20"/>
+      <w:bookmarkEnd w:id="21"/>
     </w:p>
     <w:p>
       <w:pPr>
@@ -4843,11 +4848,11 @@
           <w:numId w:val="12"/>
         </w:numPr>
       </w:pPr>
-      <w:bookmarkStart w:id="21" w:name="_Toc477175120"/>
+      <w:bookmarkStart w:id="22" w:name="_Toc477175120"/>
       <w:r>
         <w:t>Dateien kopieren</w:t>
       </w:r>
-      <w:bookmarkEnd w:id="21"/>
+      <w:bookmarkEnd w:id="22"/>
     </w:p>
     <w:p>
       <w:pPr>
@@ -4992,11 +4997,11 @@
           <w:numId w:val="12"/>
         </w:numPr>
       </w:pPr>
-      <w:bookmarkStart w:id="22" w:name="_Toc477175121"/>
+      <w:bookmarkStart w:id="23" w:name="_Toc477175121"/>
       <w:r>
         <w:t>Angepasste Dateien kontrollieren</w:t>
       </w:r>
-      <w:bookmarkEnd w:id="22"/>
+      <w:bookmarkEnd w:id="23"/>
     </w:p>
     <w:p>
       <w:pPr>
@@ -5025,7 +5030,7 @@
       <w:r>
         <w:t xml:space="preserve"> getrennt, die modulspezifischen Templates. Haben Sie diese angepasst, gleichen Sie Ihre Version bitte mit den neuen Fassungen ab.</w:t>
       </w:r>
-      <w:bookmarkStart w:id="23" w:name="_Toc367356554"/>
+      <w:bookmarkStart w:id="24" w:name="_Toc367356554"/>
       <w:r>
         <w:t xml:space="preserve"> </w:t>
       </w:r>
@@ -5038,12 +5043,12 @@
           <w:numId w:val="12"/>
         </w:numPr>
       </w:pPr>
-      <w:bookmarkStart w:id="24" w:name="_Toc477175122"/>
+      <w:bookmarkStart w:id="25" w:name="_Toc477175122"/>
       <w:r>
         <w:t>Providerspezifische Installation</w:t>
       </w:r>
-      <w:bookmarkEnd w:id="23"/>
       <w:bookmarkEnd w:id="24"/>
+      <w:bookmarkEnd w:id="25"/>
     </w:p>
     <w:p>
       <w:pPr>
@@ -5080,11 +5085,11 @@
           <w:numId w:val="12"/>
         </w:numPr>
       </w:pPr>
-      <w:bookmarkStart w:id="25" w:name="_Toc477175123"/>
+      <w:bookmarkStart w:id="26" w:name="_Toc477175123"/>
       <w:r>
         <w:t>Shopanpassungen installieren</w:t>
       </w:r>
-      <w:bookmarkEnd w:id="25"/>
+      <w:bookmarkEnd w:id="26"/>
     </w:p>
     <w:p>
       <w:pPr>
@@ -5231,7 +5236,7 @@
           <w:numId w:val="12"/>
         </w:numPr>
       </w:pPr>
-      <w:bookmarkStart w:id="26" w:name="_Toc477175124"/>
+      <w:bookmarkStart w:id="27" w:name="_Toc477175124"/>
       <w:r>
         <w:t>TMP</w:t>
       </w:r>
@@ -5241,7 +5246,7 @@
       <w:r>
         <w:t xml:space="preserve"> leeren</w:t>
       </w:r>
-      <w:bookmarkEnd w:id="26"/>
+      <w:bookmarkEnd w:id="27"/>
     </w:p>
     <w:p>
       <w:pPr>
@@ -5427,12 +5432,12 @@
           <w:numId w:val="12"/>
         </w:numPr>
       </w:pPr>
-      <w:bookmarkStart w:id="27" w:name="_Toc477175125"/>
+      <w:bookmarkStart w:id="28" w:name="_Toc477175125"/>
       <w:r>
         <w:lastRenderedPageBreak/>
         <w:t>Analytics-Kontoeinstellungen anpassen</w:t>
       </w:r>
-      <w:bookmarkEnd w:id="27"/>
+      <w:bookmarkEnd w:id="28"/>
     </w:p>
     <w:p>
       <w:pPr>
@@ -5444,7 +5449,7 @@
         <w:t>Bitte entnehmen Sie aus dem Modul beiliegenden PDF-Dokumenten zur Analytics- und AdWords-Einrichtung die erforderlichen Anpassungen.</w:t>
       </w:r>
     </w:p>
-    <w:bookmarkEnd w:id="8"/>
+    <w:bookmarkEnd w:id="9"/>
     <w:p>
       <w:pPr>
         <w:rPr>
@@ -5464,16 +5469,16 @@
       <w:pPr>
         <w:pStyle w:val="berschrift1"/>
       </w:pPr>
-      <w:bookmarkStart w:id="28" w:name="_Toc367275639"/>
-      <w:bookmarkStart w:id="29" w:name="_Toc419296333"/>
-      <w:bookmarkStart w:id="30" w:name="_Toc477175126"/>
+      <w:bookmarkStart w:id="29" w:name="_Toc367275639"/>
+      <w:bookmarkStart w:id="30" w:name="_Toc419296333"/>
+      <w:bookmarkStart w:id="31" w:name="_Toc477175126"/>
       <w:r>
         <w:lastRenderedPageBreak/>
         <w:t>Installationsprüfung</w:t>
       </w:r>
-      <w:bookmarkEnd w:id="28"/>
       <w:bookmarkEnd w:id="29"/>
       <w:bookmarkEnd w:id="30"/>
+      <w:bookmarkEnd w:id="31"/>
     </w:p>
     <w:p>
       <w:r>
@@ -5484,15 +5489,15 @@
       <w:pPr>
         <w:pStyle w:val="berschrift2"/>
       </w:pPr>
-      <w:bookmarkStart w:id="31" w:name="_Toc367275640"/>
-      <w:bookmarkStart w:id="32" w:name="_Toc419296334"/>
-      <w:bookmarkStart w:id="33" w:name="_Toc477175127"/>
+      <w:bookmarkStart w:id="32" w:name="_Toc367275640"/>
+      <w:bookmarkStart w:id="33" w:name="_Toc419296334"/>
+      <w:bookmarkStart w:id="34" w:name="_Toc477175127"/>
       <w:r>
         <w:t>Einstellungsunabhängige Prüfungen</w:t>
       </w:r>
-      <w:bookmarkEnd w:id="31"/>
       <w:bookmarkEnd w:id="32"/>
       <w:bookmarkEnd w:id="33"/>
+      <w:bookmarkEnd w:id="34"/>
     </w:p>
     <w:p>
       <w:pPr>
@@ -5653,15 +5658,15 @@
       <w:pPr>
         <w:pStyle w:val="berschrift2"/>
       </w:pPr>
-      <w:bookmarkStart w:id="34" w:name="_Toc367275641"/>
-      <w:bookmarkStart w:id="35" w:name="_Toc419296335"/>
-      <w:bookmarkStart w:id="36" w:name="_Toc477175128"/>
+      <w:bookmarkStart w:id="35" w:name="_Toc367275641"/>
+      <w:bookmarkStart w:id="36" w:name="_Toc419296335"/>
+      <w:bookmarkStart w:id="37" w:name="_Toc477175128"/>
       <w:r>
         <w:t>Einstellungsabhängige Prüfungen</w:t>
       </w:r>
-      <w:bookmarkEnd w:id="34"/>
       <w:bookmarkEnd w:id="35"/>
       <w:bookmarkEnd w:id="36"/>
+      <w:bookmarkEnd w:id="37"/>
     </w:p>
     <w:p>
       <w:pPr>
@@ -5787,12 +5792,12 @@
       <w:pPr>
         <w:pStyle w:val="berschrift1"/>
       </w:pPr>
-      <w:bookmarkStart w:id="37" w:name="_Toc477175129"/>
+      <w:bookmarkStart w:id="38" w:name="_Toc477175129"/>
       <w:r>
         <w:lastRenderedPageBreak/>
         <w:t>Schnellstart</w:t>
       </w:r>
-      <w:bookmarkEnd w:id="37"/>
+      <w:bookmarkEnd w:id="38"/>
     </w:p>
     <w:p>
       <w:r>
@@ -5934,12 +5939,12 @@
       <w:pPr>
         <w:pStyle w:val="berschrift1"/>
       </w:pPr>
-      <w:bookmarkStart w:id="38" w:name="_Toc477175130"/>
+      <w:bookmarkStart w:id="39" w:name="_Toc477175130"/>
       <w:r>
         <w:lastRenderedPageBreak/>
         <w:t>Hilfe und Support</w:t>
       </w:r>
-      <w:bookmarkEnd w:id="38"/>
+      <w:bookmarkEnd w:id="39"/>
     </w:p>
     <w:p>
       <w:r>
@@ -6076,12 +6081,12 @@
       <w:pPr>
         <w:pStyle w:val="berschrift1"/>
       </w:pPr>
-      <w:bookmarkStart w:id="39" w:name="_Toc477175131"/>
+      <w:bookmarkStart w:id="40" w:name="_Toc477175131"/>
       <w:r>
         <w:lastRenderedPageBreak/>
         <w:t>Danksagung</w:t>
       </w:r>
-      <w:bookmarkEnd w:id="39"/>
+      <w:bookmarkEnd w:id="40"/>
     </w:p>
     <w:p>
       <w:r>
@@ -6513,16 +6518,7 @@
           <w:rStyle w:val="Fett"/>
           <w:b w:val="0"/>
         </w:rPr>
-        <w:t xml:space="preserve">Unterstützung bei </w:t>
-      </w:r>
-      <w:bookmarkStart w:id="40" w:name="_GoBack"/>
-      <w:bookmarkEnd w:id="40"/>
-      <w:r>
-        <w:rPr>
-          <w:rStyle w:val="Fett"/>
-          <w:b w:val="0"/>
-        </w:rPr>
-        <w:t xml:space="preserve">der </w:t>
+        <w:t xml:space="preserve">Unterstützung bei der </w:t>
       </w:r>
       <w:proofErr w:type="spellStart"/>
       <w:r>
@@ -6729,7 +6725,7 @@
                     <w:noProof/>
                     <w:color w:val="FFFFFF"/>
                   </w:rPr>
-                  <w:t>14</w:t>
+                  <w:t>13</w:t>
                 </w:r>
                 <w:r>
                   <w:rPr>

</xml_diff>